<commit_message>
Refactor Save and Delete
</commit_message>
<xml_diff>
--- a/documentation/Products REST API.docx
+++ b/documentation/Products REST API.docx
@@ -70,7 +70,7 @@
       </w:r>
       <w:r>
         <w:rPr>
-          <w:rFonts w:eastAsia="宋体" w:cs="" w:cstheme="minorBidi" w:eastAsiaTheme="minorEastAsia"/>
+          <w:rFonts w:eastAsia="" w:cs="" w:cstheme="minorBidi" w:eastAsiaTheme="minorEastAsia"/>
           <w:kern w:val="2"/>
           <w:sz w:val="21"/>
           <w:szCs w:val="24"/>
@@ -173,9 +173,6 @@
         <w:rPr/>
         <w:tab/>
         <w:tab/>
-      </w:r>
-      <w:r>
-        <w:rPr/>
         <w:t>(Get Single Product)</w:t>
       </w:r>
     </w:p>
@@ -212,9 +209,6 @@
         <w:tab/>
         <w:tab/>
         <w:tab/>
-      </w:r>
-      <w:r>
-        <w:rPr/>
         <w:t>(Find Product By Name)</w:t>
       </w:r>
     </w:p>
@@ -253,9 +247,6 @@
         <w:tab/>
         <w:tab/>
         <w:tab/>
-      </w:r>
-      <w:r>
-        <w:rPr/>
         <w:t>(Get All Products)</w:t>
       </w:r>
     </w:p>
@@ -293,9 +284,6 @@
         <w:tab/>
         <w:tab/>
         <w:tab/>
-      </w:r>
-      <w:r>
-        <w:rPr/>
         <w:t>(Save/Update Product)</w:t>
       </w:r>
     </w:p>
@@ -329,9 +317,6 @@
       <w:r>
         <w:rPr/>
         <w:tab/>
-      </w:r>
-      <w:r>
-        <w:rPr/>
         <w:t>(Delete Product)</w:t>
       </w:r>
     </w:p>
@@ -376,14 +361,12 @@
         <w:rPr/>
         <w:t xml:space="preserve">-  </w:t>
       </w:r>
-      <w:hyperlink r:id="rId3">
-        <w:r>
-          <w:rPr>
-            <w:rStyle w:val="InternetLink"/>
-          </w:rPr>
-          <w:t>http://localhost:8080/swagger-ui/index.html</w:t>
-        </w:r>
-      </w:hyperlink>
+      <w:r>
+        <w:rPr>
+          <w:rStyle w:val="InternetLink"/>
+        </w:rPr>
+        <w:t>http://localhost:8080/swagger-ui/index.html</w:t>
+      </w:r>
     </w:p>
     <w:p>
       <w:pPr>
@@ -417,7 +400,7 @@
       </w:r>
       <w:r>
         <w:rPr>
-          <w:rFonts w:eastAsia="宋体" w:cs="" w:cstheme="minorBidi" w:eastAsiaTheme="minorEastAsia"/>
+          <w:rFonts w:eastAsia="" w:cs="" w:cstheme="minorBidi" w:eastAsiaTheme="minorEastAsia"/>
           <w:kern w:val="2"/>
           <w:sz w:val="21"/>
           <w:szCs w:val="24"/>
@@ -430,27 +413,11 @@
       <w:pPr>
         <w:pStyle w:val="Normal"/>
         <w:bidi w:val="0"/>
-        <w:rPr>
-          <w:rFonts w:ascii="Calibri" w:hAnsi="Calibri" w:eastAsia="宋体" w:cs="" w:asciiTheme="minorHAnsi" w:cstheme="minorBidi" w:eastAsiaTheme="minorEastAsia" w:hAnsiTheme="minorHAnsi"/>
-          <w:kern w:val="2"/>
-          <w:sz w:val="21"/>
-          <w:szCs w:val="24"/>
-          <w:lang w:val="en-US" w:eastAsia="zh-CN" w:bidi="ar-SA"/>
-        </w:rPr>
-      </w:pPr>
-      <w:r>
-        <w:rPr/>
-      </w:r>
-    </w:p>
-    <w:p>
-      <w:pPr>
-        <w:pStyle w:val="Normal"/>
-        <w:bidi w:val="0"/>
-        <w:rPr/>
-      </w:pPr>
-      <w:r>
-        <w:rPr>
-          <w:rFonts w:eastAsia="宋体" w:cs="" w:cstheme="minorBidi" w:eastAsiaTheme="minorEastAsia"/>
+        <w:rPr/>
+      </w:pPr>
+      <w:r>
+        <w:rPr>
+          <w:rFonts w:eastAsia="" w:cs="" w:cstheme="minorBidi" w:eastAsiaTheme="minorEastAsia"/>
           <w:kern w:val="2"/>
           <w:sz w:val="21"/>
           <w:szCs w:val="24"/>
@@ -460,7 +427,7 @@
       </w:r>
       <w:r>
         <w:rPr>
-          <w:rFonts w:eastAsia="宋体" w:cs="" w:cstheme="minorBidi" w:eastAsiaTheme="minorEastAsia"/>
+          <w:rFonts w:eastAsia="" w:cs="" w:cstheme="minorBidi" w:eastAsiaTheme="minorEastAsia"/>
           <w:b/>
           <w:bCs/>
           <w:kern w:val="2"/>
@@ -472,7 +439,7 @@
       </w:r>
       <w:r>
         <w:rPr>
-          <w:rFonts w:eastAsia="宋体" w:cs="" w:cstheme="minorBidi" w:eastAsiaTheme="minorEastAsia"/>
+          <w:rFonts w:eastAsia="" w:cs="" w:cstheme="minorBidi" w:eastAsiaTheme="minorEastAsia"/>
           <w:kern w:val="2"/>
           <w:sz w:val="21"/>
           <w:szCs w:val="24"/>
@@ -482,7 +449,7 @@
       </w:r>
       <w:r>
         <w:rPr>
-          <w:rFonts w:eastAsia="宋体" w:cs="" w:cstheme="minorBidi" w:eastAsiaTheme="minorEastAsia"/>
+          <w:rFonts w:eastAsia="" w:cs="" w:cstheme="minorBidi" w:eastAsiaTheme="minorEastAsia"/>
           <w:b/>
           <w:bCs/>
           <w:kern w:val="2"/>
@@ -494,7 +461,7 @@
       </w:r>
       <w:r>
         <w:rPr>
-          <w:rFonts w:eastAsia="宋体" w:cs="" w:cstheme="minorBidi" w:eastAsiaTheme="minorEastAsia"/>
+          <w:rFonts w:eastAsia="" w:cs="" w:cstheme="minorBidi" w:eastAsiaTheme="minorEastAsia"/>
           <w:kern w:val="2"/>
           <w:sz w:val="21"/>
           <w:szCs w:val="24"/>
@@ -515,7 +482,7 @@
       </w:pPr>
       <w:r>
         <w:rPr>
-          <w:rFonts w:eastAsia="宋体" w:cs="" w:cstheme="minorBidi" w:eastAsiaTheme="minorEastAsia"/>
+          <w:rFonts w:eastAsia="" w:cs="" w:cstheme="minorBidi" w:eastAsiaTheme="minorEastAsia"/>
           <w:b/>
           <w:bCs/>
           <w:i/>
@@ -529,7 +496,7 @@
       </w:r>
       <w:r>
         <w:rPr>
-          <w:rFonts w:eastAsia="宋体" w:cs="" w:cstheme="minorBidi" w:eastAsiaTheme="minorEastAsia"/>
+          <w:rFonts w:eastAsia="" w:cs="" w:cstheme="minorBidi" w:eastAsiaTheme="minorEastAsia"/>
           <w:kern w:val="2"/>
           <w:sz w:val="21"/>
           <w:szCs w:val="24"/>
@@ -552,7 +519,7 @@
       </w:pPr>
       <w:r>
         <w:rPr>
-          <w:rFonts w:eastAsia="宋体" w:cs="" w:cstheme="minorBidi" w:eastAsiaTheme="minorEastAsia"/>
+          <w:rFonts w:eastAsia="" w:cs="" w:cstheme="minorBidi" w:eastAsiaTheme="minorEastAsia"/>
           <w:b/>
           <w:bCs/>
           <w:i/>
@@ -566,7 +533,7 @@
       </w:r>
       <w:r>
         <w:rPr>
-          <w:rFonts w:eastAsia="宋体" w:cs="" w:cstheme="minorBidi" w:eastAsiaTheme="minorEastAsia"/>
+          <w:rFonts w:eastAsia="" w:cs="" w:cstheme="minorBidi" w:eastAsiaTheme="minorEastAsia"/>
           <w:kern w:val="2"/>
           <w:sz w:val="21"/>
           <w:szCs w:val="24"/>
@@ -589,7 +556,7 @@
       </w:pPr>
       <w:r>
         <w:rPr>
-          <w:rFonts w:eastAsia="宋体" w:cs="" w:cstheme="minorBidi" w:eastAsiaTheme="minorEastAsia"/>
+          <w:rFonts w:eastAsia="" w:cs="" w:cstheme="minorBidi" w:eastAsiaTheme="minorEastAsia"/>
           <w:b/>
           <w:bCs/>
           <w:i/>
@@ -603,7 +570,7 @@
       </w:r>
       <w:r>
         <w:rPr>
-          <w:rFonts w:eastAsia="宋体" w:cs="" w:cstheme="minorBidi" w:eastAsiaTheme="minorEastAsia"/>
+          <w:rFonts w:eastAsia="" w:cs="" w:cstheme="minorBidi" w:eastAsiaTheme="minorEastAsia"/>
           <w:kern w:val="2"/>
           <w:sz w:val="21"/>
           <w:szCs w:val="24"/>
@@ -618,27 +585,11 @@
       <w:pPr>
         <w:pStyle w:val="Normal"/>
         <w:bidi w:val="0"/>
-        <w:rPr>
-          <w:rFonts w:ascii="Calibri" w:hAnsi="Calibri" w:eastAsia="宋体" w:cs="" w:asciiTheme="minorHAnsi" w:cstheme="minorBidi" w:eastAsiaTheme="minorEastAsia" w:hAnsiTheme="minorHAnsi"/>
-          <w:kern w:val="2"/>
-          <w:sz w:val="21"/>
-          <w:szCs w:val="24"/>
-          <w:lang w:val="en-US" w:eastAsia="zh-CN" w:bidi="ar-SA"/>
-        </w:rPr>
-      </w:pPr>
-      <w:r>
-        <w:rPr/>
-      </w:r>
-    </w:p>
-    <w:p>
-      <w:pPr>
-        <w:pStyle w:val="Normal"/>
-        <w:bidi w:val="0"/>
-        <w:rPr/>
-      </w:pPr>
-      <w:r>
-        <w:rPr>
-          <w:rFonts w:eastAsia="宋体" w:cs="" w:cstheme="minorBidi" w:eastAsiaTheme="minorEastAsia"/>
+        <w:rPr/>
+      </w:pPr>
+      <w:r>
+        <w:rPr>
+          <w:rFonts w:eastAsia="" w:cs="" w:cstheme="minorBidi" w:eastAsiaTheme="minorEastAsia"/>
           <w:kern w:val="2"/>
           <w:sz w:val="21"/>
           <w:szCs w:val="24"/>
@@ -648,7 +599,7 @@
       </w:r>
       <w:r>
         <w:rPr>
-          <w:rFonts w:eastAsia="宋体" w:cs="" w:cstheme="minorBidi" w:eastAsiaTheme="minorEastAsia"/>
+          <w:rFonts w:eastAsia="" w:cs="" w:cstheme="minorBidi" w:eastAsiaTheme="minorEastAsia"/>
           <w:b/>
           <w:bCs/>
           <w:kern w:val="2"/>
@@ -656,11 +607,21 @@
           <w:szCs w:val="24"/>
           <w:lang w:val="en-US" w:eastAsia="zh-CN" w:bidi="ar-SA"/>
         </w:rPr>
-        <w:t>C</w:t>
-      </w:r>
-      <w:r>
-        <w:rPr>
-          <w:rFonts w:eastAsia="宋体" w:cs="" w:cstheme="minorBidi" w:eastAsiaTheme="minorEastAsia"/>
+        <w:t>Controlador</w:t>
+      </w:r>
+      <w:r>
+        <w:rPr>
+          <w:rFonts w:eastAsia="" w:cs="" w:cstheme="minorBidi" w:eastAsiaTheme="minorEastAsia"/>
+          <w:kern w:val="2"/>
+          <w:sz w:val="21"/>
+          <w:szCs w:val="24"/>
+          <w:lang w:val="en-US" w:eastAsia="zh-CN" w:bidi="ar-SA"/>
+        </w:rPr>
+        <w:t xml:space="preserve"> se definen las plantillas URL del CRUD (</w:t>
+      </w:r>
+      <w:r>
+        <w:rPr>
+          <w:rFonts w:eastAsia="" w:cs="" w:cstheme="minorBidi" w:eastAsiaTheme="minorEastAsia"/>
           <w:b/>
           <w:bCs/>
           <w:kern w:val="2"/>
@@ -668,111 +629,17 @@
           <w:szCs w:val="24"/>
           <w:lang w:val="en-US" w:eastAsia="zh-CN" w:bidi="ar-SA"/>
         </w:rPr>
-        <w:t>ontrolador</w:t>
-      </w:r>
-      <w:r>
-        <w:rPr>
-          <w:rFonts w:eastAsia="宋体" w:cs="" w:cstheme="minorBidi" w:eastAsiaTheme="minorEastAsia"/>
-          <w:kern w:val="2"/>
-          <w:sz w:val="21"/>
-          <w:szCs w:val="24"/>
-          <w:lang w:val="en-US" w:eastAsia="zh-CN" w:bidi="ar-SA"/>
-        </w:rPr>
-        <w:t xml:space="preserve"> se define</w:t>
-      </w:r>
-      <w:r>
-        <w:rPr>
-          <w:rFonts w:eastAsia="宋体" w:cs="" w:cstheme="minorBidi" w:eastAsiaTheme="minorEastAsia"/>
-          <w:kern w:val="2"/>
-          <w:sz w:val="21"/>
-          <w:szCs w:val="24"/>
-          <w:lang w:val="en-US" w:eastAsia="zh-CN" w:bidi="ar-SA"/>
-        </w:rPr>
-        <w:t>n las plantillas URL</w:t>
-      </w:r>
-      <w:r>
-        <w:rPr>
-          <w:rFonts w:eastAsia="宋体" w:cs="" w:cstheme="minorBidi" w:eastAsiaTheme="minorEastAsia"/>
-          <w:kern w:val="2"/>
-          <w:sz w:val="21"/>
-          <w:szCs w:val="24"/>
-          <w:lang w:val="en-US" w:eastAsia="zh-CN" w:bidi="ar-SA"/>
-        </w:rPr>
-        <w:t xml:space="preserve"> </w:t>
-      </w:r>
-      <w:r>
-        <w:rPr>
-          <w:rFonts w:eastAsia="宋体" w:cs="" w:cstheme="minorBidi" w:eastAsiaTheme="minorEastAsia"/>
-          <w:kern w:val="2"/>
-          <w:sz w:val="21"/>
-          <w:szCs w:val="24"/>
-          <w:lang w:val="en-US" w:eastAsia="zh-CN" w:bidi="ar-SA"/>
-        </w:rPr>
-        <w:t>d</w:t>
-      </w:r>
-      <w:r>
-        <w:rPr>
-          <w:rFonts w:eastAsia="宋体" w:cs="" w:cstheme="minorBidi" w:eastAsiaTheme="minorEastAsia"/>
-          <w:kern w:val="2"/>
-          <w:sz w:val="21"/>
-          <w:szCs w:val="24"/>
-          <w:lang w:val="en-US" w:eastAsia="zh-CN" w:bidi="ar-SA"/>
-        </w:rPr>
-        <w:t xml:space="preserve">el CRUD </w:t>
-      </w:r>
-      <w:r>
-        <w:rPr>
-          <w:rFonts w:eastAsia="宋体" w:cs="" w:cstheme="minorBidi" w:eastAsiaTheme="minorEastAsia"/>
-          <w:kern w:val="2"/>
-          <w:sz w:val="21"/>
-          <w:szCs w:val="24"/>
-          <w:lang w:val="en-US" w:eastAsia="zh-CN" w:bidi="ar-SA"/>
-        </w:rPr>
-        <w:t>(</w:t>
-      </w:r>
-      <w:r>
-        <w:rPr>
-          <w:rFonts w:eastAsia="宋体" w:cs="" w:cstheme="minorBidi" w:eastAsiaTheme="minorEastAsia"/>
-          <w:b/>
-          <w:bCs/>
-          <w:kern w:val="2"/>
-          <w:sz w:val="21"/>
-          <w:szCs w:val="24"/>
-          <w:lang w:val="en-US" w:eastAsia="zh-CN" w:bidi="ar-SA"/>
-        </w:rPr>
-        <w:t>Producto</w:t>
-      </w:r>
-      <w:r>
-        <w:rPr>
-          <w:rFonts w:eastAsia="宋体" w:cs="" w:cstheme="minorBidi" w:eastAsiaTheme="minorEastAsia"/>
-          <w:b/>
-          <w:bCs/>
-          <w:kern w:val="2"/>
-          <w:sz w:val="21"/>
-          <w:szCs w:val="24"/>
-          <w:lang w:val="en-US" w:eastAsia="zh-CN" w:bidi="ar-SA"/>
-        </w:rPr>
-        <w:t>Controller</w:t>
-      </w:r>
-      <w:r>
-        <w:rPr>
-          <w:rFonts w:eastAsia="宋体" w:cs="" w:cstheme="minorBidi" w:eastAsiaTheme="minorEastAsia"/>
-          <w:kern w:val="2"/>
-          <w:sz w:val="21"/>
-          <w:szCs w:val="24"/>
-          <w:lang w:val="en-US" w:eastAsia="zh-CN" w:bidi="ar-SA"/>
-        </w:rPr>
-        <w:t>)</w:t>
-      </w:r>
-      <w:r>
-        <w:rPr>
-          <w:rFonts w:eastAsia="宋体" w:cs="" w:cstheme="minorBidi" w:eastAsiaTheme="minorEastAsia"/>
-          <w:kern w:val="2"/>
-          <w:sz w:val="21"/>
-          <w:szCs w:val="24"/>
-          <w:lang w:val="en-US" w:eastAsia="zh-CN" w:bidi="ar-SA"/>
-        </w:rPr>
-        <w:t>:</w:t>
+        <w:t>ProductoController</w:t>
+      </w:r>
+      <w:r>
+        <w:rPr>
+          <w:rFonts w:eastAsia="" w:cs="" w:cstheme="minorBidi" w:eastAsiaTheme="minorEastAsia"/>
+          <w:kern w:val="2"/>
+          <w:sz w:val="21"/>
+          <w:szCs w:val="24"/>
+          <w:lang w:val="en-US" w:eastAsia="zh-CN" w:bidi="ar-SA"/>
+        </w:rPr>
+        <w:t>):</w:t>
       </w:r>
     </w:p>
     <w:p>
@@ -787,7 +654,7 @@
       </w:pPr>
       <w:r>
         <w:rPr>
-          <w:rFonts w:eastAsia="宋体" w:cs="" w:cstheme="minorBidi" w:eastAsiaTheme="minorEastAsia"/>
+          <w:rFonts w:eastAsia="" w:cs="" w:cstheme="minorBidi" w:eastAsiaTheme="minorEastAsia"/>
           <w:b/>
           <w:bCs/>
           <w:i/>
@@ -801,7 +668,7 @@
       </w:r>
       <w:r>
         <w:rPr>
-          <w:rFonts w:eastAsia="宋体" w:cs="" w:cstheme="minorBidi" w:eastAsiaTheme="minorEastAsia"/>
+          <w:rFonts w:eastAsia="" w:cs="" w:cstheme="minorBidi" w:eastAsiaTheme="minorEastAsia"/>
           <w:i/>
           <w:iCs/>
           <w:kern w:val="2"/>
@@ -813,7 +680,7 @@
       </w:r>
       <w:r>
         <w:rPr>
-          <w:rFonts w:eastAsia="宋体" w:cs="" w:cstheme="minorBidi" w:eastAsiaTheme="minorEastAsia"/>
+          <w:rFonts w:eastAsia="" w:cs="" w:cstheme="minorBidi" w:eastAsiaTheme="minorEastAsia"/>
           <w:b/>
           <w:bCs/>
           <w:i/>
@@ -827,7 +694,7 @@
       </w:r>
       <w:r>
         <w:rPr>
-          <w:rFonts w:eastAsia="宋体" w:cs="" w:cstheme="minorBidi" w:eastAsiaTheme="minorEastAsia"/>
+          <w:rFonts w:eastAsia="" w:cs="" w:cstheme="minorBidi" w:eastAsiaTheme="minorEastAsia"/>
           <w:i/>
           <w:iCs/>
           <w:kern w:val="2"/>
@@ -839,7 +706,7 @@
       </w:r>
       <w:r>
         <w:rPr>
-          <w:rFonts w:eastAsia="宋体" w:cs="" w:cstheme="minorBidi" w:eastAsiaTheme="minorEastAsia"/>
+          <w:rFonts w:eastAsia="" w:cs="" w:cstheme="minorBidi" w:eastAsiaTheme="minorEastAsia"/>
           <w:kern w:val="2"/>
           <w:sz w:val="21"/>
           <w:szCs w:val="24"/>
@@ -849,7 +716,7 @@
       </w:r>
       <w:r>
         <w:rPr>
-          <w:rFonts w:eastAsia="宋体" w:cs="" w:cstheme="minorBidi" w:eastAsiaTheme="minorEastAsia"/>
+          <w:rFonts w:eastAsia="" w:cs="" w:cstheme="minorBidi" w:eastAsiaTheme="minorEastAsia"/>
           <w:i/>
           <w:iCs/>
           <w:kern w:val="2"/>
@@ -861,27 +728,17 @@
       </w:r>
       <w:r>
         <w:rPr>
-          <w:rFonts w:eastAsia="宋体" w:cs="" w:cstheme="minorBidi" w:eastAsiaTheme="minorEastAsia"/>
-          <w:kern w:val="2"/>
-          <w:sz w:val="21"/>
-          <w:szCs w:val="24"/>
-          <w:lang w:val="en-US" w:eastAsia="zh-CN" w:bidi="ar-SA"/>
-        </w:rPr>
-        <w:t xml:space="preserve">” </w:t>
-      </w:r>
-      <w:r>
-        <w:rPr>
-          <w:rFonts w:eastAsia="宋体" w:cs="" w:cstheme="minorBidi" w:eastAsiaTheme="minorEastAsia"/>
-          <w:kern w:val="2"/>
-          <w:sz w:val="21"/>
-          <w:szCs w:val="24"/>
-          <w:lang w:val="en-US" w:eastAsia="zh-CN" w:bidi="ar-SA"/>
-        </w:rPr>
-        <w:t xml:space="preserve">y se invoca el </w:t>
-      </w:r>
-      <w:r>
-        <w:rPr>
-          <w:rFonts w:eastAsia="宋体" w:cs="" w:cstheme="minorBidi" w:eastAsiaTheme="minorEastAsia"/>
+          <w:rFonts w:eastAsia="" w:cs="" w:cstheme="minorBidi" w:eastAsiaTheme="minorEastAsia"/>
+          <w:kern w:val="2"/>
+          <w:sz w:val="21"/>
+          <w:szCs w:val="24"/>
+          <w:lang w:val="en-US" w:eastAsia="zh-CN" w:bidi="ar-SA"/>
+        </w:rPr>
+        <w:t xml:space="preserve">” y se invoca el </w:t>
+      </w:r>
+      <w:r>
+        <w:rPr>
+          <w:rFonts w:eastAsia="" w:cs="" w:cstheme="minorBidi" w:eastAsiaTheme="minorEastAsia"/>
           <w:b/>
           <w:bCs/>
           <w:kern w:val="2"/>
@@ -893,7 +750,7 @@
       </w:r>
       <w:r>
         <w:rPr>
-          <w:rFonts w:eastAsia="宋体" w:cs="" w:cstheme="minorBidi" w:eastAsiaTheme="minorEastAsia"/>
+          <w:rFonts w:eastAsia="" w:cs="" w:cstheme="minorBidi" w:eastAsiaTheme="minorEastAsia"/>
           <w:kern w:val="2"/>
           <w:sz w:val="21"/>
           <w:szCs w:val="24"/>
@@ -903,7 +760,7 @@
       </w:r>
       <w:r>
         <w:rPr>
-          <w:rFonts w:eastAsia="宋体" w:cs="" w:cstheme="minorBidi" w:eastAsiaTheme="minorEastAsia"/>
+          <w:rFonts w:eastAsia="" w:cs="" w:cstheme="minorBidi" w:eastAsiaTheme="minorEastAsia"/>
           <w:b/>
           <w:bCs/>
           <w:kern w:val="2"/>
@@ -915,7 +772,7 @@
       </w:r>
       <w:r>
         <w:rPr>
-          <w:rFonts w:eastAsia="宋体" w:cs="" w:cstheme="minorBidi" w:eastAsiaTheme="minorEastAsia"/>
+          <w:rFonts w:eastAsia="" w:cs="" w:cstheme="minorBidi" w:eastAsiaTheme="minorEastAsia"/>
           <w:kern w:val="2"/>
           <w:sz w:val="21"/>
           <w:szCs w:val="24"/>
@@ -925,7 +782,7 @@
       </w:r>
       <w:r>
         <w:rPr>
-          <w:rFonts w:eastAsia="宋体" w:cs="" w:cstheme="minorBidi" w:eastAsiaTheme="minorEastAsia"/>
+          <w:rFonts w:eastAsia="" w:cs="" w:cstheme="minorBidi" w:eastAsiaTheme="minorEastAsia"/>
           <w:i/>
           <w:iCs/>
           <w:kern w:val="2"/>
@@ -937,7 +794,7 @@
       </w:r>
       <w:r>
         <w:rPr>
-          <w:rFonts w:eastAsia="宋体" w:cs="" w:cstheme="minorBidi" w:eastAsiaTheme="minorEastAsia"/>
+          <w:rFonts w:eastAsia="" w:cs="" w:cstheme="minorBidi" w:eastAsiaTheme="minorEastAsia"/>
           <w:kern w:val="2"/>
           <w:sz w:val="21"/>
           <w:szCs w:val="24"/>
@@ -947,7 +804,7 @@
       </w:r>
       <w:r>
         <w:rPr>
-          <w:rFonts w:eastAsia="宋体" w:cs="" w:cstheme="minorBidi" w:eastAsiaTheme="minorEastAsia"/>
+          <w:rFonts w:eastAsia="" w:cs="" w:cstheme="minorBidi" w:eastAsiaTheme="minorEastAsia"/>
           <w:i/>
           <w:iCs/>
           <w:kern w:val="2"/>
@@ -959,7 +816,7 @@
       </w:r>
       <w:r>
         <w:rPr>
-          <w:rFonts w:eastAsia="宋体" w:cs="" w:cstheme="minorBidi" w:eastAsiaTheme="minorEastAsia"/>
+          <w:rFonts w:eastAsia="" w:cs="" w:cstheme="minorBidi" w:eastAsiaTheme="minorEastAsia"/>
           <w:kern w:val="2"/>
           <w:sz w:val="21"/>
           <w:szCs w:val="24"/>
@@ -969,7 +826,7 @@
       </w:r>
       <w:r>
         <w:rPr>
-          <w:rFonts w:eastAsia="宋体" w:cs="" w:cstheme="minorBidi" w:eastAsiaTheme="minorEastAsia"/>
+          <w:rFonts w:eastAsia="" w:cs="" w:cstheme="minorBidi" w:eastAsiaTheme="minorEastAsia"/>
           <w:i/>
           <w:iCs/>
           <w:kern w:val="2"/>
@@ -981,23 +838,13 @@
       </w:r>
       <w:r>
         <w:rPr>
-          <w:rFonts w:eastAsia="宋体" w:cs="" w:cstheme="minorBidi" w:eastAsiaTheme="minorEastAsia"/>
-          <w:kern w:val="2"/>
-          <w:sz w:val="21"/>
-          <w:szCs w:val="24"/>
-          <w:lang w:val="en-US" w:eastAsia="zh-CN" w:bidi="ar-SA"/>
-        </w:rPr>
-        <w:t xml:space="preserve">) </w:t>
-      </w:r>
-      <w:r>
-        <w:rPr>
-          <w:rFonts w:eastAsia="宋体" w:cs="" w:cstheme="minorBidi" w:eastAsiaTheme="minorEastAsia"/>
-          <w:kern w:val="2"/>
-          <w:sz w:val="21"/>
-          <w:szCs w:val="24"/>
-          <w:lang w:val="en-US" w:eastAsia="zh-CN" w:bidi="ar-SA"/>
-        </w:rPr>
-        <w:t>con codigo Http 404 Not Found.</w:t>
+          <w:rFonts w:eastAsia="" w:cs="" w:cstheme="minorBidi" w:eastAsiaTheme="minorEastAsia"/>
+          <w:kern w:val="2"/>
+          <w:sz w:val="21"/>
+          <w:szCs w:val="24"/>
+          <w:lang w:val="en-US" w:eastAsia="zh-CN" w:bidi="ar-SA"/>
+        </w:rPr>
+        <w:t>) con codigo Http 404 Not Found.</w:t>
       </w:r>
     </w:p>
     <w:p>
@@ -1012,7 +859,7 @@
       </w:pPr>
       <w:r>
         <w:rPr>
-          <w:rFonts w:eastAsia="宋体" w:cs="" w:cstheme="minorBidi" w:eastAsiaTheme="minorEastAsia"/>
+          <w:rFonts w:eastAsia="" w:cs="" w:cstheme="minorBidi" w:eastAsiaTheme="minorEastAsia"/>
           <w:b/>
           <w:bCs/>
           <w:i/>
@@ -1026,7 +873,7 @@
       </w:r>
       <w:r>
         <w:rPr>
-          <w:rFonts w:eastAsia="宋体" w:cs="" w:cstheme="minorBidi" w:eastAsiaTheme="minorEastAsia"/>
+          <w:rFonts w:eastAsia="" w:cs="" w:cstheme="minorBidi" w:eastAsiaTheme="minorEastAsia"/>
           <w:i/>
           <w:iCs/>
           <w:kern w:val="2"/>
@@ -1038,7 +885,7 @@
       </w:r>
       <w:r>
         <w:rPr>
-          <w:rFonts w:eastAsia="宋体" w:cs="" w:cstheme="minorBidi" w:eastAsiaTheme="minorEastAsia"/>
+          <w:rFonts w:eastAsia="" w:cs="" w:cstheme="minorBidi" w:eastAsiaTheme="minorEastAsia"/>
           <w:b/>
           <w:bCs/>
           <w:i/>
@@ -1052,7 +899,7 @@
       </w:r>
       <w:r>
         <w:rPr>
-          <w:rFonts w:eastAsia="宋体" w:cs="" w:cstheme="minorBidi" w:eastAsiaTheme="minorEastAsia"/>
+          <w:rFonts w:eastAsia="" w:cs="" w:cstheme="minorBidi" w:eastAsiaTheme="minorEastAsia"/>
           <w:i/>
           <w:iCs/>
           <w:kern w:val="2"/>
@@ -1064,23 +911,13 @@
       </w:r>
       <w:r>
         <w:rPr>
-          <w:rFonts w:eastAsia="宋体" w:cs="" w:cstheme="minorBidi" w:eastAsiaTheme="minorEastAsia"/>
-          <w:kern w:val="2"/>
-          <w:sz w:val="21"/>
-          <w:szCs w:val="24"/>
-          <w:lang w:val="en-US" w:eastAsia="zh-CN" w:bidi="ar-SA"/>
-        </w:rPr>
-        <w:t xml:space="preserve">: </w:t>
-      </w:r>
-      <w:r>
-        <w:rPr>
-          <w:rFonts w:eastAsia="宋体" w:cs="" w:cstheme="minorBidi" w:eastAsiaTheme="minorEastAsia"/>
-          <w:kern w:val="2"/>
-          <w:sz w:val="21"/>
-          <w:szCs w:val="24"/>
-          <w:lang w:val="en-US" w:eastAsia="zh-CN" w:bidi="ar-SA"/>
-        </w:rPr>
-        <w:t>Retorna una lista con los productos encontrados, o una lista vacia si no se encontraron productos.</w:t>
+          <w:rFonts w:eastAsia="" w:cs="" w:cstheme="minorBidi" w:eastAsiaTheme="minorEastAsia"/>
+          <w:kern w:val="2"/>
+          <w:sz w:val="21"/>
+          <w:szCs w:val="24"/>
+          <w:lang w:val="en-US" w:eastAsia="zh-CN" w:bidi="ar-SA"/>
+        </w:rPr>
+        <w:t>: Retorna una lista con los productos encontrados, o una lista vacia si no se encontraron productos.</w:t>
       </w:r>
     </w:p>
     <w:p>
@@ -1095,7 +932,7 @@
       </w:pPr>
       <w:r>
         <w:rPr>
-          <w:rFonts w:eastAsia="宋体" w:cs="" w:cstheme="minorBidi" w:eastAsiaTheme="minorEastAsia"/>
+          <w:rFonts w:eastAsia="" w:cs="" w:cstheme="minorBidi" w:eastAsiaTheme="minorEastAsia"/>
           <w:b/>
           <w:bCs/>
           <w:i/>
@@ -1109,7 +946,7 @@
       </w:r>
       <w:r>
         <w:rPr>
-          <w:rFonts w:eastAsia="宋体" w:cs="" w:cstheme="minorBidi" w:eastAsiaTheme="minorEastAsia"/>
+          <w:rFonts w:eastAsia="" w:cs="" w:cstheme="minorBidi" w:eastAsiaTheme="minorEastAsia"/>
           <w:i/>
           <w:iCs/>
           <w:kern w:val="2"/>
@@ -1121,7 +958,7 @@
       </w:r>
       <w:r>
         <w:rPr>
-          <w:rFonts w:eastAsia="宋体" w:cs="" w:cstheme="minorBidi" w:eastAsiaTheme="minorEastAsia"/>
+          <w:rFonts w:eastAsia="" w:cs="" w:cstheme="minorBidi" w:eastAsiaTheme="minorEastAsia"/>
           <w:b/>
           <w:bCs/>
           <w:i/>
@@ -1135,7 +972,7 @@
       </w:r>
       <w:r>
         <w:rPr>
-          <w:rFonts w:eastAsia="宋体" w:cs="" w:cstheme="minorBidi" w:eastAsiaTheme="minorEastAsia"/>
+          <w:rFonts w:eastAsia="" w:cs="" w:cstheme="minorBidi" w:eastAsiaTheme="minorEastAsia"/>
           <w:i/>
           <w:iCs/>
           <w:kern w:val="2"/>
@@ -1147,7 +984,7 @@
       </w:r>
       <w:r>
         <w:rPr>
-          <w:rFonts w:eastAsia="宋体" w:cs="" w:cstheme="minorBidi" w:eastAsiaTheme="minorEastAsia"/>
+          <w:rFonts w:eastAsia="" w:cs="" w:cstheme="minorBidi" w:eastAsiaTheme="minorEastAsia"/>
           <w:kern w:val="2"/>
           <w:sz w:val="21"/>
           <w:szCs w:val="24"/>
@@ -1157,7 +994,7 @@
       </w:r>
       <w:r>
         <w:rPr>
-          <w:rFonts w:eastAsia="宋体" w:cs="" w:cstheme="minorBidi" w:eastAsiaTheme="minorEastAsia"/>
+          <w:rFonts w:eastAsia="" w:cs="" w:cstheme="minorBidi" w:eastAsiaTheme="minorEastAsia"/>
           <w:i/>
           <w:iCs/>
           <w:kern w:val="2"/>
@@ -1169,7 +1006,7 @@
       </w:r>
       <w:r>
         <w:rPr>
-          <w:rFonts w:eastAsia="宋体" w:cs="" w:cstheme="minorBidi" w:eastAsiaTheme="minorEastAsia"/>
+          <w:rFonts w:eastAsia="" w:cs="" w:cstheme="minorBidi" w:eastAsiaTheme="minorEastAsia"/>
           <w:kern w:val="2"/>
           <w:sz w:val="21"/>
           <w:szCs w:val="24"/>
@@ -1179,7 +1016,7 @@
       </w:r>
       <w:r>
         <w:rPr>
-          <w:rFonts w:eastAsia="宋体" w:cs="" w:cstheme="minorBidi" w:eastAsiaTheme="minorEastAsia"/>
+          <w:rFonts w:eastAsia="" w:cs="" w:cstheme="minorBidi" w:eastAsiaTheme="minorEastAsia"/>
           <w:b w:val="false"/>
           <w:bCs w:val="false"/>
           <w:i/>
@@ -1194,37 +1031,17 @@
       </w:r>
       <w:r>
         <w:rPr>
-          <w:rFonts w:eastAsia="宋体" w:cs="" w:cstheme="minorBidi" w:eastAsiaTheme="minorEastAsia"/>
-          <w:kern w:val="2"/>
-          <w:sz w:val="21"/>
-          <w:szCs w:val="24"/>
-          <w:lang w:val="en-US" w:eastAsia="zh-CN" w:bidi="ar-SA"/>
-        </w:rPr>
-        <w:t xml:space="preserve">” </w:t>
-      </w:r>
-      <w:r>
-        <w:rPr>
-          <w:rFonts w:eastAsia="宋体" w:cs="" w:cstheme="minorBidi" w:eastAsiaTheme="minorEastAsia"/>
-          <w:kern w:val="2"/>
-          <w:sz w:val="21"/>
-          <w:szCs w:val="24"/>
-          <w:lang w:val="en-US" w:eastAsia="zh-CN" w:bidi="ar-SA"/>
-        </w:rPr>
-        <w:t xml:space="preserve">con codigo Http 400 Bad Request </w:t>
-      </w:r>
-      <w:r>
-        <w:rPr>
-          <w:rFonts w:eastAsia="宋体" w:cs="" w:cstheme="minorBidi" w:eastAsiaTheme="minorEastAsia"/>
-          <w:kern w:val="2"/>
-          <w:sz w:val="21"/>
-          <w:szCs w:val="24"/>
-          <w:lang w:val="en-US" w:eastAsia="zh-CN" w:bidi="ar-SA"/>
-        </w:rPr>
-        <w:t xml:space="preserve">y se retorna una respuesta que incluye un arreglo con los errores generados. Si cumple con las restricciones, se invoca el servicio </w:t>
-      </w:r>
-      <w:r>
-        <w:rPr>
-          <w:rFonts w:eastAsia="宋体" w:cs="" w:cstheme="minorBidi" w:eastAsiaTheme="minorEastAsia"/>
+          <w:rFonts w:eastAsia="" w:cs="" w:cstheme="minorBidi" w:eastAsiaTheme="minorEastAsia"/>
+          <w:kern w:val="2"/>
+          <w:sz w:val="21"/>
+          <w:szCs w:val="24"/>
+          <w:lang w:val="en-US" w:eastAsia="zh-CN" w:bidi="ar-SA"/>
+        </w:rPr>
+        <w:t xml:space="preserve">” con codigo Http 400 Bad Request y se retorna una respuesta que incluye un arreglo con los errores generados. Si cumple con las restricciones, se invoca el servicio </w:t>
+      </w:r>
+      <w:r>
+        <w:rPr>
+          <w:rFonts w:eastAsia="" w:cs="" w:cstheme="minorBidi" w:eastAsiaTheme="minorEastAsia"/>
           <w:i/>
           <w:iCs/>
           <w:kern w:val="2"/>
@@ -1236,7 +1053,7 @@
       </w:r>
       <w:r>
         <w:rPr>
-          <w:rFonts w:eastAsia="宋体" w:cs="" w:cstheme="minorBidi" w:eastAsiaTheme="minorEastAsia"/>
+          <w:rFonts w:eastAsia="" w:cs="" w:cstheme="minorBidi" w:eastAsiaTheme="minorEastAsia"/>
           <w:kern w:val="2"/>
           <w:sz w:val="21"/>
           <w:szCs w:val="24"/>
@@ -1246,7 +1063,7 @@
       </w:r>
       <w:r>
         <w:rPr>
-          <w:rFonts w:eastAsia="宋体" w:cs="" w:cstheme="minorBidi" w:eastAsiaTheme="minorEastAsia"/>
+          <w:rFonts w:eastAsia="" w:cs="" w:cstheme="minorBidi" w:eastAsiaTheme="minorEastAsia"/>
           <w:i/>
           <w:iCs/>
           <w:kern w:val="2"/>
@@ -1258,7 +1075,7 @@
       </w:r>
       <w:r>
         <w:rPr>
-          <w:rFonts w:eastAsia="宋体" w:cs="" w:cstheme="minorBidi" w:eastAsiaTheme="minorEastAsia"/>
+          <w:rFonts w:eastAsia="" w:cs="" w:cstheme="minorBidi" w:eastAsiaTheme="minorEastAsia"/>
           <w:kern w:val="2"/>
           <w:sz w:val="21"/>
           <w:szCs w:val="24"/>
@@ -1268,7 +1085,7 @@
       </w:r>
       <w:r>
         <w:rPr>
-          <w:rFonts w:eastAsia="宋体" w:cs="" w:cstheme="minorBidi" w:eastAsiaTheme="minorEastAsia"/>
+          <w:rFonts w:eastAsia="" w:cs="" w:cstheme="minorBidi" w:eastAsiaTheme="minorEastAsia"/>
           <w:i/>
           <w:iCs/>
           <w:kern w:val="2"/>
@@ -1280,7 +1097,7 @@
       </w:r>
       <w:r>
         <w:rPr>
-          <w:rFonts w:eastAsia="宋体" w:cs="" w:cstheme="minorBidi" w:eastAsiaTheme="minorEastAsia"/>
+          <w:rFonts w:eastAsia="" w:cs="" w:cstheme="minorBidi" w:eastAsiaTheme="minorEastAsia"/>
           <w:kern w:val="2"/>
           <w:sz w:val="21"/>
           <w:szCs w:val="24"/>
@@ -1290,7 +1107,7 @@
       </w:r>
       <w:r>
         <w:rPr>
-          <w:rFonts w:eastAsia="宋体" w:cs="" w:cstheme="minorBidi" w:eastAsiaTheme="minorEastAsia"/>
+          <w:rFonts w:eastAsia="" w:cs="" w:cstheme="minorBidi" w:eastAsiaTheme="minorEastAsia"/>
           <w:i/>
           <w:iCs/>
           <w:kern w:val="2"/>
@@ -1302,7 +1119,7 @@
       </w:r>
       <w:r>
         <w:rPr>
-          <w:rFonts w:eastAsia="宋体" w:cs="" w:cstheme="minorBidi" w:eastAsiaTheme="minorEastAsia"/>
+          <w:rFonts w:eastAsia="" w:cs="" w:cstheme="minorBidi" w:eastAsiaTheme="minorEastAsia"/>
           <w:kern w:val="2"/>
           <w:sz w:val="21"/>
           <w:szCs w:val="24"/>
@@ -1321,15 +1138,21 @@
         <w:bidi w:val="0"/>
         <w:ind w:left="720" w:hanging="0"/>
         <w:rPr>
-          <w:rFonts w:ascii="Calibri" w:hAnsi="Calibri" w:eastAsia="宋体" w:cs="" w:asciiTheme="minorHAnsi" w:cstheme="minorBidi" w:eastAsiaTheme="minorEastAsia" w:hAnsiTheme="minorHAnsi"/>
-          <w:kern w:val="2"/>
-          <w:sz w:val="21"/>
-          <w:szCs w:val="24"/>
-          <w:lang w:val="en-US" w:eastAsia="zh-CN" w:bidi="ar-SA"/>
-        </w:rPr>
-      </w:pPr>
-      <w:r>
-        <w:rPr/>
+          <w:rFonts w:ascii="Calibri" w:hAnsi="Calibri" w:eastAsia="" w:cs="" w:asciiTheme="minorHAnsi" w:cstheme="minorBidi" w:eastAsiaTheme="minorEastAsia" w:hAnsiTheme="minorHAnsi"/>
+          <w:kern w:val="2"/>
+          <w:sz w:val="21"/>
+          <w:szCs w:val="24"/>
+          <w:lang w:val="en-US" w:eastAsia="zh-CN" w:bidi="ar-SA"/>
+        </w:rPr>
+      </w:pPr>
+      <w:r>
+        <w:rPr>
+          <w:rFonts w:eastAsia="" w:cs="" w:cstheme="minorBidi" w:eastAsiaTheme="minorEastAsia"/>
+          <w:kern w:val="2"/>
+          <w:sz w:val="21"/>
+          <w:szCs w:val="24"/>
+          <w:lang w:val="en-US" w:eastAsia="zh-CN" w:bidi="ar-SA"/>
+        </w:rPr>
       </w:r>
     </w:p>
     <w:p>
@@ -1342,15 +1165,21 @@
         <w:bidi w:val="0"/>
         <w:ind w:left="720" w:hanging="0"/>
         <w:rPr>
-          <w:rFonts w:ascii="Calibri" w:hAnsi="Calibri" w:eastAsia="宋体" w:cs="" w:asciiTheme="minorHAnsi" w:cstheme="minorBidi" w:eastAsiaTheme="minorEastAsia" w:hAnsiTheme="minorHAnsi"/>
-          <w:kern w:val="2"/>
-          <w:sz w:val="21"/>
-          <w:szCs w:val="24"/>
-          <w:lang w:val="en-US" w:eastAsia="zh-CN" w:bidi="ar-SA"/>
-        </w:rPr>
-      </w:pPr>
-      <w:r>
-        <w:rPr/>
+          <w:rFonts w:ascii="Calibri" w:hAnsi="Calibri" w:eastAsia="" w:cs="" w:asciiTheme="minorHAnsi" w:cstheme="minorBidi" w:eastAsiaTheme="minorEastAsia" w:hAnsiTheme="minorHAnsi"/>
+          <w:kern w:val="2"/>
+          <w:sz w:val="21"/>
+          <w:szCs w:val="24"/>
+          <w:lang w:val="en-US" w:eastAsia="zh-CN" w:bidi="ar-SA"/>
+        </w:rPr>
+      </w:pPr>
+      <w:r>
+        <w:rPr>
+          <w:rFonts w:eastAsia="" w:cs="" w:cstheme="minorBidi" w:eastAsiaTheme="minorEastAsia"/>
+          <w:kern w:val="2"/>
+          <w:sz w:val="21"/>
+          <w:szCs w:val="24"/>
+          <w:lang w:val="en-US" w:eastAsia="zh-CN" w:bidi="ar-SA"/>
+        </w:rPr>
         <w:drawing>
           <wp:anchor behindDoc="0" distT="0" distB="0" distL="0" distR="0" simplePos="0" locked="0" layoutInCell="0" allowOverlap="1" relativeHeight="2">
             <wp:simplePos x="0" y="0"/>
@@ -1377,7 +1206,7 @@
                     </pic:cNvPicPr>
                   </pic:nvPicPr>
                   <pic:blipFill>
-                    <a:blip r:embed="rId4"/>
+                    <a:blip r:embed="rId2"/>
                     <a:stretch>
                       <a:fillRect/>
                     </a:stretch>
@@ -1410,7 +1239,7 @@
       </w:pPr>
       <w:r>
         <w:rPr>
-          <w:rFonts w:eastAsia="宋体" w:cs="" w:cstheme="minorBidi" w:eastAsiaTheme="minorEastAsia"/>
+          <w:rFonts w:eastAsia="" w:cs="" w:cstheme="minorBidi" w:eastAsiaTheme="minorEastAsia"/>
           <w:b/>
           <w:bCs/>
           <w:i/>
@@ -1424,7 +1253,7 @@
       </w:r>
       <w:r>
         <w:rPr>
-          <w:rFonts w:eastAsia="宋体" w:cs="" w:cstheme="minorBidi" w:eastAsiaTheme="minorEastAsia"/>
+          <w:rFonts w:eastAsia="" w:cs="" w:cstheme="minorBidi" w:eastAsiaTheme="minorEastAsia"/>
           <w:i/>
           <w:iCs/>
           <w:kern w:val="2"/>
@@ -1436,7 +1265,7 @@
       </w:r>
       <w:r>
         <w:rPr>
-          <w:rFonts w:eastAsia="宋体" w:cs="" w:cstheme="minorBidi" w:eastAsiaTheme="minorEastAsia"/>
+          <w:rFonts w:eastAsia="" w:cs="" w:cstheme="minorBidi" w:eastAsiaTheme="minorEastAsia"/>
           <w:b/>
           <w:bCs/>
           <w:i/>
@@ -1450,7 +1279,7 @@
       </w:r>
       <w:r>
         <w:rPr>
-          <w:rFonts w:eastAsia="宋体" w:cs="" w:cstheme="minorBidi" w:eastAsiaTheme="minorEastAsia"/>
+          <w:rFonts w:eastAsia="" w:cs="" w:cstheme="minorBidi" w:eastAsiaTheme="minorEastAsia"/>
           <w:i/>
           <w:iCs/>
           <w:kern w:val="2"/>
@@ -1462,7 +1291,7 @@
       </w:r>
       <w:r>
         <w:rPr>
-          <w:rFonts w:eastAsia="宋体" w:cs="" w:cstheme="minorBidi" w:eastAsiaTheme="minorEastAsia"/>
+          <w:rFonts w:eastAsia="" w:cs="" w:cstheme="minorBidi" w:eastAsiaTheme="minorEastAsia"/>
           <w:kern w:val="2"/>
           <w:sz w:val="21"/>
           <w:szCs w:val="24"/>
@@ -1472,7 +1301,7 @@
       </w:r>
       <w:r>
         <w:rPr>
-          <w:rFonts w:eastAsia="宋体" w:cs="" w:cstheme="minorBidi" w:eastAsiaTheme="minorEastAsia"/>
+          <w:rFonts w:eastAsia="" w:cs="" w:cstheme="minorBidi" w:eastAsiaTheme="minorEastAsia"/>
           <w:i/>
           <w:iCs/>
           <w:kern w:val="2"/>
@@ -1484,7 +1313,7 @@
       </w:r>
       <w:r>
         <w:rPr>
-          <w:rFonts w:eastAsia="宋体" w:cs="" w:cstheme="minorBidi" w:eastAsiaTheme="minorEastAsia"/>
+          <w:rFonts w:eastAsia="" w:cs="" w:cstheme="minorBidi" w:eastAsiaTheme="minorEastAsia"/>
           <w:kern w:val="2"/>
           <w:sz w:val="21"/>
           <w:szCs w:val="24"/>
@@ -1494,7 +1323,7 @@
       </w:r>
       <w:r>
         <w:rPr>
-          <w:rFonts w:eastAsia="宋体" w:cs="" w:cstheme="minorBidi" w:eastAsiaTheme="minorEastAsia"/>
+          <w:rFonts w:eastAsia="" w:cs="" w:cstheme="minorBidi" w:eastAsiaTheme="minorEastAsia"/>
           <w:i/>
           <w:iCs/>
           <w:kern w:val="2"/>
@@ -1506,7 +1335,7 @@
       </w:r>
       <w:r>
         <w:rPr>
-          <w:rFonts w:eastAsia="宋体" w:cs="" w:cstheme="minorBidi" w:eastAsiaTheme="minorEastAsia"/>
+          <w:rFonts w:eastAsia="" w:cs="" w:cstheme="minorBidi" w:eastAsiaTheme="minorEastAsia"/>
           <w:kern w:val="2"/>
           <w:sz w:val="21"/>
           <w:szCs w:val="24"/>
@@ -1516,7 +1345,7 @@
       </w:r>
       <w:r>
         <w:rPr>
-          <w:rFonts w:eastAsia="宋体" w:cs="" w:cstheme="minorBidi" w:eastAsiaTheme="minorEastAsia"/>
+          <w:rFonts w:eastAsia="" w:cs="" w:cstheme="minorBidi" w:eastAsiaTheme="minorEastAsia"/>
           <w:i/>
           <w:iCs/>
           <w:kern w:val="2"/>
@@ -1528,7 +1357,7 @@
       </w:r>
       <w:r>
         <w:rPr>
-          <w:rFonts w:eastAsia="宋体" w:cs="" w:cstheme="minorBidi" w:eastAsiaTheme="minorEastAsia"/>
+          <w:rFonts w:eastAsia="" w:cs="" w:cstheme="minorBidi" w:eastAsiaTheme="minorEastAsia"/>
           <w:kern w:val="2"/>
           <w:sz w:val="21"/>
           <w:szCs w:val="24"/>
@@ -1538,7 +1367,7 @@
       </w:r>
       <w:r>
         <w:rPr>
-          <w:rFonts w:eastAsia="宋体" w:cs="" w:cstheme="minorBidi" w:eastAsiaTheme="minorEastAsia"/>
+          <w:rFonts w:eastAsia="" w:cs="" w:cstheme="minorBidi" w:eastAsiaTheme="minorEastAsia"/>
           <w:i/>
           <w:iCs/>
           <w:kern w:val="2"/>
@@ -1550,17 +1379,86 @@
       </w:r>
       <w:r>
         <w:rPr>
-          <w:rFonts w:eastAsia="宋体" w:cs="" w:cstheme="minorBidi" w:eastAsiaTheme="minorEastAsia"/>
-          <w:kern w:val="2"/>
-          <w:sz w:val="21"/>
-          <w:szCs w:val="24"/>
-          <w:lang w:val="en-US" w:eastAsia="zh-CN" w:bidi="ar-SA"/>
-        </w:rPr>
-        <w:t>) con codigo de respuesta Http 404 Not Found. Si el producto existe, se retorna un booleano (</w:t>
-      </w:r>
-      <w:r>
-        <w:rPr>
-          <w:rFonts w:eastAsia="宋体" w:cs="" w:cstheme="minorBidi" w:eastAsiaTheme="minorEastAsia"/>
+          <w:rFonts w:eastAsia="" w:cs="" w:cstheme="minorBidi" w:eastAsiaTheme="minorEastAsia"/>
+          <w:kern w:val="2"/>
+          <w:sz w:val="21"/>
+          <w:szCs w:val="24"/>
+          <w:lang w:val="en-US" w:eastAsia="zh-CN" w:bidi="ar-SA"/>
+        </w:rPr>
+        <w:t xml:space="preserve">) con codigo de respuesta Http 404 Not Found. Si el producto existe, se </w:t>
+      </w:r>
+      <w:r>
+        <w:rPr>
+          <w:rFonts w:eastAsia="" w:cs="" w:cstheme="minorBidi" w:eastAsiaTheme="minorEastAsia"/>
+          <w:kern w:val="2"/>
+          <w:sz w:val="21"/>
+          <w:szCs w:val="24"/>
+          <w:lang w:val="en-US" w:eastAsia="zh-CN" w:bidi="ar-SA"/>
+        </w:rPr>
+        <w:t xml:space="preserve">arroja una excepcion </w:t>
+      </w:r>
+      <w:r>
+        <w:rPr>
+          <w:rFonts w:eastAsia="" w:cs="" w:cstheme="minorBidi" w:eastAsiaTheme="minorEastAsia"/>
+          <w:i/>
+          <w:iCs/>
+          <w:kern w:val="2"/>
+          <w:sz w:val="21"/>
+          <w:szCs w:val="24"/>
+          <w:lang w:val="en-US" w:eastAsia="zh-CN" w:bidi="ar-SA"/>
+        </w:rPr>
+        <w:t xml:space="preserve">ProductoNotDeletedException </w:t>
+      </w:r>
+      <w:r>
+        <w:rPr>
+          <w:rFonts w:eastAsia="" w:cs="" w:cstheme="minorBidi" w:eastAsiaTheme="minorEastAsia"/>
+          <w:i w:val="false"/>
+          <w:iCs w:val="false"/>
+          <w:kern w:val="2"/>
+          <w:sz w:val="21"/>
+          <w:szCs w:val="24"/>
+          <w:lang w:val="en-US" w:eastAsia="zh-CN" w:bidi="ar-SA"/>
+        </w:rPr>
+        <w:t>con codigo http 500 Internal Server Error. Si el producto fue eliminado</w:t>
+      </w:r>
+      <w:r>
+        <w:rPr>
+          <w:rFonts w:eastAsia="" w:cs="" w:cstheme="minorBidi" w:eastAsiaTheme="minorEastAsia"/>
+          <w:i w:val="false"/>
+          <w:iCs w:val="false"/>
+          <w:color w:val="auto"/>
+          <w:kern w:val="2"/>
+          <w:sz w:val="21"/>
+          <w:szCs w:val="24"/>
+          <w:lang w:val="en-US" w:eastAsia="zh-CN" w:bidi="ar-SA"/>
+        </w:rPr>
+        <w:t>, se</w:t>
+      </w:r>
+      <w:r>
+        <w:rPr>
+          <w:rFonts w:eastAsia="" w:cs="" w:cstheme="minorBidi" w:eastAsiaTheme="minorEastAsia"/>
+          <w:i/>
+          <w:iCs/>
+          <w:kern w:val="2"/>
+          <w:sz w:val="21"/>
+          <w:szCs w:val="24"/>
+          <w:lang w:val="en-US" w:eastAsia="zh-CN" w:bidi="ar-SA"/>
+        </w:rPr>
+        <w:t xml:space="preserve"> </w:t>
+      </w:r>
+      <w:r>
+        <w:rPr>
+          <w:rFonts w:eastAsia="" w:cs="" w:cstheme="minorBidi" w:eastAsiaTheme="minorEastAsia"/>
+          <w:kern w:val="2"/>
+          <w:sz w:val="21"/>
+          <w:szCs w:val="24"/>
+          <w:lang w:val="en-US" w:eastAsia="zh-CN" w:bidi="ar-SA"/>
+        </w:rPr>
+        <w:t>retorna un booleano (</w:t>
+      </w:r>
+      <w:r>
+        <w:rPr>
+          <w:rFonts w:eastAsia="" w:cs="" w:cstheme="minorBidi" w:eastAsiaTheme="minorEastAsia"/>
           <w:i/>
           <w:iCs/>
           <w:kern w:val="2"/>
@@ -1572,13 +1470,33 @@
       </w:r>
       <w:r>
         <w:rPr>
-          <w:rFonts w:eastAsia="宋体" w:cs="" w:cstheme="minorBidi" w:eastAsiaTheme="minorEastAsia"/>
-          <w:kern w:val="2"/>
-          <w:sz w:val="21"/>
-          <w:szCs w:val="24"/>
-          <w:lang w:val="en-US" w:eastAsia="zh-CN" w:bidi="ar-SA"/>
-        </w:rPr>
-        <w:t>) indicando si el producto fue eliminado del repositorio.</w:t>
+          <w:rFonts w:eastAsia="" w:cs="" w:cstheme="minorBidi" w:eastAsiaTheme="minorEastAsia"/>
+          <w:kern w:val="2"/>
+          <w:sz w:val="21"/>
+          <w:szCs w:val="24"/>
+          <w:lang w:val="en-US" w:eastAsia="zh-CN" w:bidi="ar-SA"/>
+        </w:rPr>
+        <w:t xml:space="preserve">) </w:t>
+      </w:r>
+      <w:r>
+        <w:rPr>
+          <w:rFonts w:eastAsia="" w:cs="" w:cstheme="minorBidi" w:eastAsiaTheme="minorEastAsia"/>
+          <w:kern w:val="2"/>
+          <w:sz w:val="21"/>
+          <w:szCs w:val="24"/>
+          <w:lang w:val="en-US" w:eastAsia="zh-CN" w:bidi="ar-SA"/>
+        </w:rPr>
+        <w:t>en formato Json</w:t>
+      </w:r>
+      <w:r>
+        <w:rPr>
+          <w:rFonts w:eastAsia="" w:cs="" w:cstheme="minorBidi" w:eastAsiaTheme="minorEastAsia"/>
+          <w:kern w:val="2"/>
+          <w:sz w:val="21"/>
+          <w:szCs w:val="24"/>
+          <w:lang w:val="en-US" w:eastAsia="zh-CN" w:bidi="ar-SA"/>
+        </w:rPr>
+        <w:t>.</w:t>
       </w:r>
     </w:p>
     <w:sectPr>
@@ -2006,7 +1924,7 @@
   <w:docDefaults>
     <w:rPrDefault>
       <w:rPr>
-        <w:rFonts w:ascii="Calibri" w:hAnsi="Calibri" w:eastAsia="宋体" w:cs="" w:asciiTheme="minorHAnsi" w:cstheme="minorBidi" w:eastAsiaTheme="minorEastAsia" w:hAnsiTheme="minorHAnsi"/>
+        <w:rFonts w:ascii="Calibri" w:hAnsi="Calibri" w:eastAsia="" w:cs="" w:asciiTheme="minorHAnsi" w:cstheme="minorBidi" w:eastAsiaTheme="minorEastAsia" w:hAnsiTheme="minorHAnsi"/>
         <w:lang w:val="en-US" w:eastAsia="zh-CN" w:bidi="hi-IN"/>
       </w:rPr>
     </w:rPrDefault>
@@ -2272,11 +2190,13 @@
     <w:qFormat/>
     <w:pPr>
       <w:widowControl w:val="false"/>
+      <w:suppressAutoHyphens w:val="true"/>
       <w:bidi w:val="0"/>
+      <w:spacing w:before="0" w:after="0"/>
       <w:jc w:val="both"/>
     </w:pPr>
     <w:rPr>
-      <w:rFonts w:ascii="Calibri" w:hAnsi="Calibri" w:eastAsia="宋体" w:cs="" w:asciiTheme="minorHAnsi" w:cstheme="minorBidi" w:eastAsiaTheme="minorEastAsia" w:hAnsiTheme="minorHAnsi"/>
+      <w:rFonts w:ascii="Calibri" w:hAnsi="Calibri" w:eastAsia="" w:cs="" w:asciiTheme="minorHAnsi" w:cstheme="minorBidi" w:eastAsiaTheme="minorEastAsia" w:hAnsiTheme="minorHAnsi"/>
       <w:color w:val="auto"/>
       <w:kern w:val="2"/>
       <w:sz w:val="21"/>

</xml_diff>